<commit_message>
edits to manuscript stuff
</commit_message>
<xml_diff>
--- a/manuscript/cortex_cover_letter.docx
+++ b/manuscript/cortex_cover_letter.docx
@@ -164,7 +164,7 @@
           <w:sz w:val="22"/>
           <w:szCs w:val="22"/>
         </w:rPr>
-        <w:t>1</w:t>
+        <w:t>16</w:t>
       </w:r>
       <w:r>
         <w:rPr>
@@ -173,15 +173,23 @@
           <w:szCs w:val="22"/>
           <w:vertAlign w:val="superscript"/>
         </w:rPr>
-        <w:t>st</w:t>
-      </w:r>
-      <w:r>
-        <w:rPr>
-          <w:rFonts w:ascii="Calibri" w:hAnsi="Calibri"/>
-          <w:sz w:val="22"/>
-          <w:szCs w:val="22"/>
-        </w:rPr>
-        <w:t xml:space="preserve"> February </w:t>
+        <w:t>th</w:t>
+      </w:r>
+      <w:r>
+        <w:rPr>
+          <w:rFonts w:ascii="Calibri" w:hAnsi="Calibri"/>
+          <w:sz w:val="22"/>
+          <w:szCs w:val="22"/>
+        </w:rPr>
+        <w:t xml:space="preserve"> March</w:t>
+      </w:r>
+      <w:r>
+        <w:rPr>
+          <w:rFonts w:ascii="Calibri" w:hAnsi="Calibri"/>
+          <w:sz w:val="22"/>
+          <w:szCs w:val="22"/>
+        </w:rPr>
+        <w:t xml:space="preserve"> </w:t>
       </w:r>
       <w:r>
         <w:rPr>
@@ -408,27 +416,7 @@
           <w:sz w:val="22"/>
           <w:szCs w:val="22"/>
         </w:rPr>
-        <w:t xml:space="preserve">a rare example of a model that attempts to quantitatively </w:t>
-      </w:r>
-      <w:proofErr w:type="gramStart"/>
-      <w:r>
-        <w:rPr>
-          <w:rFonts w:ascii="Calibri" w:hAnsi="Calibri" w:cs="Calibri" w:hint="eastAsia"/>
-          <w:bCs/>
-          <w:sz w:val="22"/>
-          <w:szCs w:val="22"/>
-        </w:rPr>
-        <w:t>predict  search</w:t>
-      </w:r>
-      <w:proofErr w:type="gramEnd"/>
-      <w:r>
-        <w:rPr>
-          <w:rFonts w:ascii="Calibri" w:hAnsi="Calibri" w:cs="Calibri" w:hint="eastAsia"/>
-          <w:bCs/>
-          <w:sz w:val="22"/>
-          <w:szCs w:val="22"/>
-        </w:rPr>
-        <w:t xml:space="preserve"> slopes during  visual search</w:t>
+        <w:t>a rare example of a model that attempts to quantitatively predict search slopes during visual search</w:t>
       </w:r>
       <w:r>
         <w:rPr>

</xml_diff>